<commit_message>
Implement remote procedure call
</commit_message>
<xml_diff>
--- a/document/HTTP REMOTE CALL PROTOCOL.docx
+++ b/document/HTTP REMOTE CALL PROTOCOL.docx
@@ -293,9 +293,6 @@
                 </w:rPr>
                 <w:alias w:val="Date"/>
                 <w:id w:val="516659546"/>
-                <w:placeholder>
-                  <w:docPart w:val="EF89A8C8770149A4A0132D5EF8F81E10"/>
-                </w:placeholder>
                 <w:dataBinding w:prefixMappings="xmlns:ns0='http://schemas.microsoft.com/office/2006/coverPageProps'" w:xpath="/ns0:CoverPageProperties[1]/ns0:PublishDate[1]" w:storeItemID="{55AF091B-3C7A-41E3-B477-F2FDAA23CFDA}"/>
                 <w:date w:fullDate="2011-06-24T00:00:00Z">
                   <w:dateFormat w:val="M/d/yyyy"/>
@@ -1254,7 +1251,13 @@
               <w:rPr>
                 <w:rFonts w:hint="eastAsia"/>
               </w:rPr>
-              <w:t xml:space="preserve">[02]. Log in </w:t>
+              <w:t>[02]. Log out</w:t>
+            </w:r>
+            <w:r>
+              <w:rPr>
+                <w:rFonts w:hint="eastAsia"/>
+              </w:rPr>
+              <w:t xml:space="preserve"> </w:t>
             </w:r>
             <w:r>
               <w:rPr>
@@ -1999,11 +2002,6 @@
             <w:tcW w:w="1458" w:type="dxa"/>
           </w:tcPr>
           <w:p>
-            <w:pPr>
-              <w:rPr>
-                <w:rFonts w:hint="eastAsia"/>
-              </w:rPr>
-            </w:pPr>
             <w:r>
               <w:rPr>
                 <w:rFonts w:hint="eastAsia"/>
@@ -2019,9 +2017,6 @@
           <w:p>
             <w:pPr>
               <w:cnfStyle w:val="000000100000"/>
-              <w:rPr>
-                <w:rFonts w:hint="eastAsia"/>
-              </w:rPr>
             </w:pPr>
             <w:r>
               <w:rPr>
@@ -2039,11 +2034,6 @@
             <w:tcW w:w="1458" w:type="dxa"/>
           </w:tcPr>
           <w:p>
-            <w:pPr>
-              <w:rPr>
-                <w:rFonts w:hint="eastAsia"/>
-              </w:rPr>
-            </w:pPr>
             <w:r>
               <w:rPr>
                 <w:rFonts w:hint="eastAsia"/>
@@ -2059,9 +2049,6 @@
           <w:p>
             <w:pPr>
               <w:cnfStyle w:val="000000000000"/>
-              <w:rPr>
-                <w:rFonts w:hint="eastAsia"/>
-              </w:rPr>
             </w:pPr>
             <w:r>
               <w:rPr>
@@ -2082,11 +2069,6 @@
             <w:tcW w:w="1458" w:type="dxa"/>
           </w:tcPr>
           <w:p>
-            <w:pPr>
-              <w:rPr>
-                <w:rFonts w:hint="eastAsia"/>
-              </w:rPr>
-            </w:pPr>
             <w:r>
               <w:rPr>
                 <w:rFonts w:hint="eastAsia"/>
@@ -2108,9 +2090,6 @@
           <w:p>
             <w:pPr>
               <w:cnfStyle w:val="000000100000"/>
-              <w:rPr>
-                <w:rFonts w:hint="eastAsia"/>
-              </w:rPr>
             </w:pPr>
             <w:r>
               <w:rPr>
@@ -2128,11 +2107,6 @@
             <w:tcW w:w="1458" w:type="dxa"/>
           </w:tcPr>
           <w:p>
-            <w:pPr>
-              <w:rPr>
-                <w:rFonts w:hint="eastAsia"/>
-              </w:rPr>
-            </w:pPr>
             <w:r>
               <w:rPr>
                 <w:rFonts w:hint="eastAsia"/>
@@ -2154,9 +2128,6 @@
           <w:p>
             <w:pPr>
               <w:cnfStyle w:val="000000000000"/>
-              <w:rPr>
-                <w:rFonts w:hint="eastAsia"/>
-              </w:rPr>
             </w:pPr>
             <w:r>
               <w:rPr>
@@ -2177,11 +2148,6 @@
             <w:tcW w:w="1458" w:type="dxa"/>
           </w:tcPr>
           <w:p>
-            <w:pPr>
-              <w:rPr>
-                <w:rFonts w:hint="eastAsia"/>
-              </w:rPr>
-            </w:pPr>
             <w:r>
               <w:rPr>
                 <w:rFonts w:hint="eastAsia"/>
@@ -2197,9 +2163,6 @@
           <w:p>
             <w:pPr>
               <w:cnfStyle w:val="000000100000"/>
-              <w:rPr>
-                <w:rFonts w:hint="eastAsia"/>
-              </w:rPr>
             </w:pPr>
             <w:r>
               <w:rPr>
@@ -2217,11 +2180,6 @@
             <w:tcW w:w="1458" w:type="dxa"/>
           </w:tcPr>
           <w:p>
-            <w:pPr>
-              <w:rPr>
-                <w:rFonts w:hint="eastAsia"/>
-              </w:rPr>
-            </w:pPr>
             <w:r>
               <w:rPr>
                 <w:rFonts w:hint="eastAsia"/>
@@ -2237,9 +2195,6 @@
           <w:p>
             <w:pPr>
               <w:cnfStyle w:val="000000000000"/>
-              <w:rPr>
-                <w:rFonts w:hint="eastAsia"/>
-              </w:rPr>
             </w:pPr>
             <w:r>
               <w:rPr>
@@ -2259,13 +2214,7 @@
             <w:cnfStyle w:val="001000000000"/>
             <w:tcW w:w="1458" w:type="dxa"/>
           </w:tcPr>
-          <w:p>
-            <w:pPr>
-              <w:rPr>
-                <w:rFonts w:hint="eastAsia"/>
-              </w:rPr>
-            </w:pPr>
-          </w:p>
+          <w:p/>
         </w:tc>
         <w:tc>
           <w:tcPr>
@@ -2274,9 +2223,6 @@
           <w:p>
             <w:pPr>
               <w:cnfStyle w:val="000000100000"/>
-              <w:rPr>
-                <w:rFonts w:hint="eastAsia"/>
-              </w:rPr>
             </w:pPr>
           </w:p>
         </w:tc>
@@ -4367,36 +4313,6 @@
         </w:p>
       </w:docPartBody>
     </w:docPart>
-    <w:docPart>
-      <w:docPartPr>
-        <w:name w:val="9C5FE98A23304B8CB03675CB980B8B38"/>
-        <w:category>
-          <w:name w:val="General"/>
-          <w:gallery w:val="placeholder"/>
-        </w:category>
-        <w:types>
-          <w:type w:val="bbPlcHdr"/>
-        </w:types>
-        <w:behaviors>
-          <w:behavior w:val="content"/>
-        </w:behaviors>
-        <w:guid w:val="{E07B3EC7-6E03-4E68-8261-3A87B46E2494}"/>
-      </w:docPartPr>
-      <w:docPartBody>
-        <w:p>
-          <w:pPr>
-            <w:pStyle w:val="9C5FE98A23304B8CB03675CB980B8B38"/>
-          </w:pPr>
-          <w:r>
-            <w:rPr>
-              <w:b/>
-              <w:bCs/>
-            </w:rPr>
-            <w:t>[Type the author name]</w:t>
-          </w:r>
-        </w:p>
-      </w:docPartBody>
-    </w:docPart>
   </w:docParts>
 </w:glossaryDocument>
 </file>
@@ -4410,8 +4326,8 @@
     <w:pitch w:val="variable"/>
     <w:sig w:usb0="E10002FF" w:usb1="4000ACFF" w:usb2="00000009" w:usb3="00000000" w:csb0="0000019F" w:csb1="00000000"/>
   </w:font>
-  <w:font w:name="SimSun">
-    <w:altName w:val="宋体"/>
+  <w:font w:name="宋体">
+    <w:altName w:val="SimSun"/>
     <w:panose1 w:val="02010600030101010101"/>
     <w:charset w:val="86"/>
     <w:family w:val="auto"/>
@@ -4436,8 +4352,9 @@
     <w:panose1 w:val="020B0604030504040204"/>
     <w:charset w:val="00"/>
     <w:family w:val="swiss"/>
+    <w:notTrueType/>
     <w:pitch w:val="variable"/>
-    <w:sig w:usb0="E1002EFF" w:usb1="C000605B" w:usb2="00000029" w:usb3="00000000" w:csb0="000101FF" w:csb1="00000000"/>
+    <w:sig w:usb0="00000003" w:usb1="00000000" w:usb2="00000000" w:usb3="00000000" w:csb0="00000001" w:csb1="00000000"/>
   </w:font>
 </w:fonts>
 </file>
@@ -4445,6 +4362,8 @@
 <file path=word/glossary/settings.xml><?xml version="1.0" encoding="utf-8"?>
 <w:settings xmlns:o="urn:schemas-microsoft-com:office:office" xmlns:r="http://schemas.openxmlformats.org/officeDocument/2006/relationships" xmlns:m="http://schemas.openxmlformats.org/officeDocument/2006/math" xmlns:v="urn:schemas-microsoft-com:vml" xmlns:w10="urn:schemas-microsoft-com:office:word" xmlns:w="http://schemas.openxmlformats.org/wordprocessingml/2006/main" xmlns:sl="http://schemas.openxmlformats.org/schemaLibrary/2006/main">
   <w:view w:val="normal"/>
+  <w:bordersDoNotSurroundHeader/>
+  <w:bordersDoNotSurroundFooter/>
   <w:defaultTabStop w:val="720"/>
   <w:characterSpacingControl w:val="doNotCompress"/>
   <w:compat>
@@ -4452,6 +4371,7 @@
   </w:compat>
   <w:rsids>
     <w:rsidRoot w:val="00C533D7"/>
+    <w:rsid w:val="001F1BB4"/>
     <w:rsid w:val="002A2CC3"/>
     <w:rsid w:val="00B26C39"/>
     <w:rsid w:val="00C533D7"/>
@@ -5005,7 +4925,7 @@
 </file>
 
 <file path=customXml/itemProps2.xml><?xml version="1.0" encoding="utf-8"?>
-<ds:datastoreItem xmlns:ds="http://schemas.openxmlformats.org/officeDocument/2006/customXml" ds:itemID="{B0930E81-0249-4F11-B8F4-699A2951D9A1}">
+<ds:datastoreItem xmlns:ds="http://schemas.openxmlformats.org/officeDocument/2006/customXml" ds:itemID="{4CBE527E-E586-4CA2-9B5B-F9EDAE779415}">
   <ds:schemaRefs>
     <ds:schemaRef ds:uri="http://schemas.openxmlformats.org/officeDocument/2006/bibliography"/>
   </ds:schemaRefs>

</xml_diff>